<commit_message>
Tried to find zeroes of Chebyshev approximation
</commit_message>
<xml_diff>
--- a/consultation/20181105.docx
+++ b/consultation/20181105.docx
@@ -141,12 +141,7 @@
         <w:t>Wrote function to draw square</w:t>
       </w:r>
       <w:r>
-        <w:t xml:space="preserve"> of given “diameter</w:t>
-      </w:r>
-      <w:bookmarkStart w:id="0" w:name="_GoBack"/>
-      <w:bookmarkEnd w:id="0"/>
-      <w:r>
-        <w:t>”</w:t>
+        <w:t xml:space="preserve"> of given “diameter”</w:t>
       </w:r>
       <w:r>
         <w:t xml:space="preserve"> around a given zero</w:t>
@@ -182,6 +177,35 @@
       </w:r>
       <w:r>
         <w:t>)</w:t>
+      </w:r>
+    </w:p>
+    <w:p>
+      <w:pPr>
+        <w:pStyle w:val="ListParagraph"/>
+        <w:numPr>
+          <w:ilvl w:val="0"/>
+          <w:numId w:val="1"/>
+        </w:numPr>
+      </w:pPr>
+      <w:r>
+        <w:t>Find zeroes of Chebyshev approximati</w:t>
+      </w:r>
+      <w:r>
+        <w:t>ons</w:t>
+      </w:r>
+      <w:bookmarkStart w:id="0" w:name="_GoBack"/>
+      <w:bookmarkEnd w:id="0"/>
+    </w:p>
+    <w:p>
+      <w:pPr>
+        <w:pStyle w:val="ListParagraph"/>
+        <w:numPr>
+          <w:ilvl w:val="0"/>
+          <w:numId w:val="1"/>
+        </w:numPr>
+      </w:pPr>
+      <w:r>
+        <w:t>Report 2</w:t>
       </w:r>
     </w:p>
     <w:sectPr>

</xml_diff>

<commit_message>
Partly implemented contour (ignoring zero at origin)
</commit_message>
<xml_diff>
--- a/consultation/20181105.docx
+++ b/consultation/20181105.docx
@@ -183,6 +183,41 @@
       <w:pPr>
         <w:pStyle w:val="ListParagraph"/>
         <w:numPr>
+          <w:ilvl w:val="3"/>
+          <w:numId w:val="1"/>
+        </w:numPr>
+      </w:pPr>
+      <w:r>
+        <w:t>Set a constant, e.g., 100 to approximate infinity</w:t>
+      </w:r>
+    </w:p>
+    <w:p>
+      <w:pPr>
+        <w:pStyle w:val="ListParagraph"/>
+        <w:numPr>
+          <w:ilvl w:val="3"/>
+          <w:numId w:val="1"/>
+        </w:numPr>
+      </w:pPr>
+      <w:r>
+        <w:t xml:space="preserve">Set square epsilon = </w:t>
+      </w:r>
+      <w:proofErr w:type="gramStart"/>
+      <w:r>
+        <w:t>min(</w:t>
+      </w:r>
+      <w:proofErr w:type="gramEnd"/>
+      <w:r>
+        <w:t>pairwise distance between zeros)</w:t>
+      </w:r>
+      <w:r>
+        <w:t>/2</w:t>
+      </w:r>
+    </w:p>
+    <w:p>
+      <w:pPr>
+        <w:pStyle w:val="ListParagraph"/>
+        <w:numPr>
           <w:ilvl w:val="0"/>
           <w:numId w:val="1"/>
         </w:numPr>
@@ -192,21 +227,33 @@
       </w:r>
       <w:r>
         <w:t>ons</w:t>
+      </w:r>
+    </w:p>
+    <w:p>
+      <w:pPr>
+        <w:pStyle w:val="ListParagraph"/>
+        <w:numPr>
+          <w:ilvl w:val="0"/>
+          <w:numId w:val="1"/>
+        </w:numPr>
+      </w:pPr>
+      <w:r>
+        <w:t>Report 2</w:t>
+      </w:r>
+    </w:p>
+    <w:p>
+      <w:pPr>
+        <w:pStyle w:val="ListParagraph"/>
+        <w:numPr>
+          <w:ilvl w:val="1"/>
+          <w:numId w:val="1"/>
+        </w:numPr>
+      </w:pPr>
+      <w:r>
+        <w:t>Updates</w:t>
       </w:r>
       <w:bookmarkStart w:id="0" w:name="_GoBack"/>
       <w:bookmarkEnd w:id="0"/>
-    </w:p>
-    <w:p>
-      <w:pPr>
-        <w:pStyle w:val="ListParagraph"/>
-        <w:numPr>
-          <w:ilvl w:val="0"/>
-          <w:numId w:val="1"/>
-        </w:numPr>
-      </w:pPr>
-      <w:r>
-        <w:t>Report 2</w:t>
-      </w:r>
     </w:p>
     <w:sectPr>
       <w:pgSz w:w="11906" w:h="16838"/>
@@ -254,7 +301,7 @@
         <w:ind w:left="2160" w:hanging="180"/>
       </w:pPr>
     </w:lvl>
-    <w:lvl w:ilvl="3" w:tplc="0409000F" w:tentative="1">
+    <w:lvl w:ilvl="3" w:tplc="0409000F">
       <w:start w:val="1"/>
       <w:numFmt w:val="decimal"/>
       <w:lvlText w:val="%4."/>

</xml_diff>